<commit_message>
"COMMIT FINAL HACKATON 25/03/2023"
</commit_message>
<xml_diff>
--- a/Documentos/Ejemplo solicitud de crédito HACKATHON.docx
+++ b/Documentos/Ejemplo solicitud de crédito HACKATHON.docx
@@ -147,7 +147,7 @@
                 <w:sz w:val="16"/>
                 <w:szCs w:val="18"/>
               </w:rPr>
-              <w:t>&lt;&lt;</w:t>
+              <w:t>{{</w:t>
             </w:r>
             <w:proofErr w:type="spellStart"/>
             <w:r>
@@ -160,53 +160,57 @@
             </w:r>
             <w:proofErr w:type="spellEnd"/>
             <w:r>
+              <w:t>}}</w:t>
+            </w:r>
+          </w:p>
+        </w:tc>
+        <w:tc>
+          <w:tcPr>
+            <w:tcW w:w="2400" w:type="dxa"/>
+          </w:tcPr>
+          <w:p>
+            <w:pPr>
+              <w:spacing w:line="276" w:lineRule="auto"/>
+              <w:rPr>
+                <w:rFonts w:ascii="Arial" w:hAnsi="Arial" w:cs="Arial"/>
+                <w:b/>
+                <w:sz w:val="18"/>
+                <w:szCs w:val="18"/>
+              </w:rPr>
+            </w:pPr>
+            <w:r>
+              <w:rPr>
+                <w:rFonts w:ascii="Arial" w:hAnsi="Arial" w:cs="Arial"/>
+                <w:b/>
+                <w:sz w:val="18"/>
+                <w:szCs w:val="18"/>
+              </w:rPr>
+              <w:t>Fecha:</w:t>
+            </w:r>
+          </w:p>
+        </w:tc>
+        <w:tc>
+          <w:tcPr>
+            <w:tcW w:w="3438" w:type="dxa"/>
+          </w:tcPr>
+          <w:p>
+            <w:pPr>
+              <w:spacing w:line="276" w:lineRule="auto"/>
+              <w:rPr>
+                <w:rFonts w:ascii="Arial" w:hAnsi="Arial" w:cs="Arial"/>
+                <w:sz w:val="18"/>
+                <w:szCs w:val="18"/>
+              </w:rPr>
+            </w:pPr>
+            <w:r>
               <w:rPr>
                 <w:rFonts w:ascii="Arial" w:hAnsi="Arial" w:cs="Arial"/>
                 <w:sz w:val="16"/>
                 <w:szCs w:val="18"/>
               </w:rPr>
-              <w:t>&gt;&gt;</w:t>
-            </w:r>
-          </w:p>
-        </w:tc>
-        <w:tc>
-          <w:tcPr>
-            <w:tcW w:w="2400" w:type="dxa"/>
-          </w:tcPr>
-          <w:p>
-            <w:pPr>
-              <w:spacing w:line="276" w:lineRule="auto"/>
-              <w:rPr>
-                <w:rFonts w:ascii="Arial" w:hAnsi="Arial" w:cs="Arial"/>
-                <w:b/>
-                <w:sz w:val="18"/>
-                <w:szCs w:val="18"/>
-              </w:rPr>
-            </w:pPr>
-            <w:r>
-              <w:rPr>
-                <w:rFonts w:ascii="Arial" w:hAnsi="Arial" w:cs="Arial"/>
-                <w:b/>
-                <w:sz w:val="18"/>
-                <w:szCs w:val="18"/>
-              </w:rPr>
-              <w:t>Fecha:</w:t>
-            </w:r>
-          </w:p>
-        </w:tc>
-        <w:tc>
-          <w:tcPr>
-            <w:tcW w:w="3438" w:type="dxa"/>
-          </w:tcPr>
-          <w:p>
-            <w:pPr>
-              <w:spacing w:line="276" w:lineRule="auto"/>
-              <w:rPr>
-                <w:rFonts w:ascii="Arial" w:hAnsi="Arial" w:cs="Arial"/>
-                <w:sz w:val="18"/>
-                <w:szCs w:val="18"/>
-              </w:rPr>
-            </w:pPr>
+              <w:t>{{</w:t>
+            </w:r>
+            <w:proofErr w:type="spellStart"/>
             <w:r>
               <w:rPr>
                 <w:rFonts w:ascii="Arial" w:hAnsi="Arial" w:cs="Arial"/>
@@ -214,7 +218,173 @@
                 <w:sz w:val="16"/>
                 <w:szCs w:val="16"/>
               </w:rPr>
-              <w:t>&lt;&lt;</w:t>
+              <w:t>FechaSubscripcion</w:t>
+            </w:r>
+            <w:proofErr w:type="spellEnd"/>
+            <w:r>
+              <w:t>}}</w:t>
+            </w:r>
+          </w:p>
+        </w:tc>
+      </w:tr>
+      <w:tr>
+        <w:tc>
+          <w:tcPr>
+            <w:tcW w:w="2357" w:type="dxa"/>
+          </w:tcPr>
+          <w:p>
+            <w:pPr>
+              <w:spacing w:line="276" w:lineRule="auto"/>
+              <w:rPr>
+                <w:rFonts w:ascii="Arial" w:hAnsi="Arial" w:cs="Arial"/>
+                <w:b/>
+                <w:sz w:val="18"/>
+                <w:szCs w:val="18"/>
+              </w:rPr>
+            </w:pPr>
+            <w:r>
+              <w:rPr>
+                <w:rFonts w:ascii="Arial" w:hAnsi="Arial" w:cs="Arial"/>
+                <w:b/>
+                <w:sz w:val="18"/>
+                <w:szCs w:val="18"/>
+              </w:rPr>
+              <w:t>Producto:</w:t>
+            </w:r>
+          </w:p>
+        </w:tc>
+        <w:tc>
+          <w:tcPr>
+            <w:tcW w:w="2595" w:type="dxa"/>
+          </w:tcPr>
+          <w:p>
+            <w:pPr>
+              <w:spacing w:line="276" w:lineRule="auto"/>
+              <w:rPr>
+                <w:rFonts w:ascii="Arial" w:hAnsi="Arial" w:cs="Arial"/>
+                <w:sz w:val="18"/>
+                <w:szCs w:val="18"/>
+              </w:rPr>
+            </w:pPr>
+            <w:r>
+              <w:rPr>
+                <w:rFonts w:ascii="Arial" w:hAnsi="Arial" w:cs="Arial"/>
+                <w:sz w:val="16"/>
+                <w:szCs w:val="18"/>
+              </w:rPr>
+              <w:t>Crédito CANDESOL</w:t>
+            </w:r>
+          </w:p>
+        </w:tc>
+        <w:tc>
+          <w:tcPr>
+            <w:tcW w:w="2400" w:type="dxa"/>
+          </w:tcPr>
+          <w:p>
+            <w:pPr>
+              <w:spacing w:line="276" w:lineRule="auto"/>
+              <w:rPr>
+                <w:rFonts w:ascii="Arial" w:hAnsi="Arial" w:cs="Arial"/>
+                <w:b/>
+                <w:sz w:val="18"/>
+                <w:szCs w:val="18"/>
+              </w:rPr>
+            </w:pPr>
+            <w:r>
+              <w:rPr>
+                <w:rFonts w:ascii="Arial" w:hAnsi="Arial" w:cs="Arial"/>
+                <w:b/>
+                <w:sz w:val="18"/>
+                <w:szCs w:val="18"/>
+              </w:rPr>
+              <w:t>Periodicidad de pago:</w:t>
+            </w:r>
+          </w:p>
+        </w:tc>
+        <w:tc>
+          <w:tcPr>
+            <w:tcW w:w="3438" w:type="dxa"/>
+          </w:tcPr>
+          <w:p>
+            <w:pPr>
+              <w:spacing w:line="276" w:lineRule="auto"/>
+              <w:rPr>
+                <w:rFonts w:ascii="Arial" w:hAnsi="Arial" w:cs="Arial"/>
+                <w:sz w:val="18"/>
+                <w:szCs w:val="18"/>
+              </w:rPr>
+            </w:pPr>
+            <w:r>
+              <w:rPr>
+                <w:rFonts w:ascii="Arial" w:hAnsi="Arial" w:cs="Arial"/>
+                <w:sz w:val="16"/>
+                <w:szCs w:val="18"/>
+              </w:rPr>
+              <w:t>{{</w:t>
+            </w:r>
+            <w:proofErr w:type="spellStart"/>
+            <w:r>
+              <w:rPr>
+                <w:rFonts w:ascii="Arial" w:hAnsi="Arial" w:cs="Arial"/>
+                <w:sz w:val="16"/>
+                <w:szCs w:val="18"/>
+              </w:rPr>
+              <w:t>Credito_TipoPlazo</w:t>
+            </w:r>
+            <w:proofErr w:type="spellEnd"/>
+            <w:r>
+              <w:t>}}</w:t>
+            </w:r>
+          </w:p>
+        </w:tc>
+      </w:tr>
+      <w:tr>
+        <w:tc>
+          <w:tcPr>
+            <w:tcW w:w="2357" w:type="dxa"/>
+          </w:tcPr>
+          <w:p>
+            <w:pPr>
+              <w:spacing w:line="276" w:lineRule="auto"/>
+              <w:rPr>
+                <w:rFonts w:ascii="Arial" w:hAnsi="Arial" w:cs="Arial"/>
+                <w:b/>
+                <w:sz w:val="18"/>
+                <w:szCs w:val="18"/>
+              </w:rPr>
+            </w:pPr>
+            <w:r>
+              <w:rPr>
+                <w:rFonts w:ascii="Arial" w:hAnsi="Arial" w:cs="Arial"/>
+                <w:b/>
+                <w:sz w:val="18"/>
+                <w:szCs w:val="18"/>
+              </w:rPr>
+              <w:t>Plazo:</w:t>
+            </w:r>
+          </w:p>
+        </w:tc>
+        <w:tc>
+          <w:tcPr>
+            <w:tcW w:w="2595" w:type="dxa"/>
+          </w:tcPr>
+          <w:p>
+            <w:pPr>
+              <w:spacing w:line="276" w:lineRule="auto"/>
+              <w:rPr>
+                <w:rFonts w:ascii="Arial" w:hAnsi="Arial" w:cs="Arial"/>
+                <w:b/>
+                <w:sz w:val="18"/>
+                <w:szCs w:val="18"/>
+              </w:rPr>
+            </w:pPr>
+            <w:r>
+              <w:rPr>
+                <w:rFonts w:ascii="Arial" w:hAnsi="Arial" w:cs="Arial"/>
+                <w:sz w:val="16"/>
+                <w:szCs w:val="18"/>
+              </w:rPr>
+              <w:t>{{</w:t>
             </w:r>
             <w:proofErr w:type="spellStart"/>
             <w:r>
@@ -224,9 +394,126 @@
                 <w:sz w:val="16"/>
                 <w:szCs w:val="16"/>
               </w:rPr>
-              <w:t>FechaSubscripcion</w:t>
+              <w:t>Credito_Plazo</w:t>
             </w:r>
             <w:proofErr w:type="spellEnd"/>
+            <w:r>
+              <w:t>}}</w:t>
+            </w:r>
+          </w:p>
+        </w:tc>
+        <w:tc>
+          <w:tcPr>
+            <w:tcW w:w="2400" w:type="dxa"/>
+          </w:tcPr>
+          <w:p>
+            <w:pPr>
+              <w:spacing w:line="276" w:lineRule="auto"/>
+              <w:rPr>
+                <w:rFonts w:ascii="Arial" w:hAnsi="Arial" w:cs="Arial"/>
+                <w:b/>
+                <w:sz w:val="18"/>
+                <w:szCs w:val="18"/>
+              </w:rPr>
+            </w:pPr>
+            <w:r>
+              <w:rPr>
+                <w:rFonts w:ascii="Arial" w:hAnsi="Arial" w:cs="Arial"/>
+                <w:b/>
+                <w:sz w:val="18"/>
+                <w:szCs w:val="18"/>
+              </w:rPr>
+              <w:t>Importe solicitado:</w:t>
+            </w:r>
+          </w:p>
+        </w:tc>
+        <w:tc>
+          <w:tcPr>
+            <w:tcW w:w="3438" w:type="dxa"/>
+          </w:tcPr>
+          <w:p>
+            <w:pPr>
+              <w:spacing w:line="276" w:lineRule="auto"/>
+              <w:jc w:val="both"/>
+              <w:rPr>
+                <w:rFonts w:ascii="Arial" w:hAnsi="Arial" w:cs="Arial"/>
+                <w:sz w:val="18"/>
+                <w:szCs w:val="18"/>
+              </w:rPr>
+            </w:pPr>
+            <w:r>
+              <w:rPr>
+                <w:rFonts w:ascii="Arial" w:hAnsi="Arial" w:cs="Arial"/>
+                <w:sz w:val="16"/>
+                <w:szCs w:val="18"/>
+              </w:rPr>
+              <w:t>{{</w:t>
+            </w:r>
+            <w:proofErr w:type="spellStart"/>
+            <w:r>
+              <w:rPr>
+                <w:rFonts w:ascii="Arial" w:hAnsi="Arial" w:cs="Arial"/>
+                <w:sz w:val="16"/>
+                <w:szCs w:val="16"/>
+              </w:rPr>
+              <w:t>Credito_MontoCredito</w:t>
+            </w:r>
+            <w:proofErr w:type="spellEnd"/>
+            <w:r>
+              <w:t>}}</w:t>
+            </w:r>
+          </w:p>
+        </w:tc>
+      </w:tr>
+      <w:tr>
+        <w:tc>
+          <w:tcPr>
+            <w:tcW w:w="2357" w:type="dxa"/>
+          </w:tcPr>
+          <w:p>
+            <w:pPr>
+              <w:spacing w:line="276" w:lineRule="auto"/>
+              <w:rPr>
+                <w:rFonts w:ascii="Arial" w:hAnsi="Arial" w:cs="Arial"/>
+                <w:b/>
+                <w:sz w:val="18"/>
+                <w:szCs w:val="18"/>
+              </w:rPr>
+            </w:pPr>
+            <w:r>
+              <w:rPr>
+                <w:rFonts w:ascii="Arial" w:hAnsi="Arial" w:cs="Arial"/>
+                <w:b/>
+                <w:sz w:val="18"/>
+                <w:szCs w:val="18"/>
+              </w:rPr>
+              <w:t>Comisión:</w:t>
+            </w:r>
+          </w:p>
+        </w:tc>
+        <w:tc>
+          <w:tcPr>
+            <w:tcW w:w="2595" w:type="dxa"/>
+          </w:tcPr>
+          <w:p>
+            <w:pPr>
+              <w:spacing w:line="276" w:lineRule="auto"/>
+              <w:rPr>
+                <w:rFonts w:ascii="Arial" w:hAnsi="Arial" w:cs="Arial"/>
+                <w:b/>
+                <w:sz w:val="18"/>
+                <w:szCs w:val="18"/>
+              </w:rPr>
+            </w:pPr>
+            <w:r>
+              <w:rPr>
+                <w:rFonts w:ascii="Arial" w:hAnsi="Arial" w:cs="Arial"/>
+                <w:sz w:val="16"/>
+                <w:szCs w:val="18"/>
+              </w:rPr>
+              <w:t>{{</w:t>
+            </w:r>
+            <w:proofErr w:type="spellStart"/>
             <w:r>
               <w:rPr>
                 <w:rFonts w:ascii="Arial" w:hAnsi="Arial" w:cs="Arial"/>
@@ -234,40 +521,42 @@
                 <w:sz w:val="16"/>
                 <w:szCs w:val="16"/>
               </w:rPr>
-              <w:t>&gt;&gt;</w:t>
-            </w:r>
-          </w:p>
-        </w:tc>
-      </w:tr>
-      <w:tr>
-        <w:tc>
-          <w:tcPr>
-            <w:tcW w:w="2357" w:type="dxa"/>
-          </w:tcPr>
-          <w:p>
-            <w:pPr>
-              <w:spacing w:line="276" w:lineRule="auto"/>
-              <w:rPr>
-                <w:rFonts w:ascii="Arial" w:hAnsi="Arial" w:cs="Arial"/>
-                <w:b/>
-                <w:sz w:val="18"/>
-                <w:szCs w:val="18"/>
-              </w:rPr>
-            </w:pPr>
-            <w:r>
-              <w:rPr>
-                <w:rFonts w:ascii="Arial" w:hAnsi="Arial" w:cs="Arial"/>
-                <w:b/>
-                <w:sz w:val="18"/>
-                <w:szCs w:val="18"/>
-              </w:rPr>
-              <w:t>Producto:</w:t>
-            </w:r>
-          </w:p>
-        </w:tc>
-        <w:tc>
-          <w:tcPr>
-            <w:tcW w:w="2595" w:type="dxa"/>
+              <w:t>Credito_TasaComision</w:t>
+            </w:r>
+            <w:proofErr w:type="spellEnd"/>
+            <w:r>
+              <w:t>}}</w:t>
+            </w:r>
+          </w:p>
+        </w:tc>
+        <w:tc>
+          <w:tcPr>
+            <w:tcW w:w="2400" w:type="dxa"/>
+          </w:tcPr>
+          <w:p>
+            <w:pPr>
+              <w:spacing w:line="276" w:lineRule="auto"/>
+              <w:rPr>
+                <w:rFonts w:ascii="Arial" w:hAnsi="Arial" w:cs="Arial"/>
+                <w:b/>
+                <w:sz w:val="18"/>
+                <w:szCs w:val="18"/>
+              </w:rPr>
+            </w:pPr>
+            <w:r>
+              <w:rPr>
+                <w:rFonts w:ascii="Arial" w:hAnsi="Arial" w:cs="Arial"/>
+                <w:b/>
+                <w:sz w:val="18"/>
+                <w:szCs w:val="18"/>
+              </w:rPr>
+              <w:t>Fecha primer pago:</w:t>
+            </w:r>
+          </w:p>
+        </w:tc>
+        <w:tc>
+          <w:tcPr>
+            <w:tcW w:w="3438" w:type="dxa"/>
           </w:tcPr>
           <w:p>
             <w:pPr>
@@ -284,350 +573,20 @@
                 <w:sz w:val="16"/>
                 <w:szCs w:val="18"/>
               </w:rPr>
-              <w:t>Crédito CANDESOL</w:t>
-            </w:r>
-          </w:p>
-        </w:tc>
-        <w:tc>
-          <w:tcPr>
-            <w:tcW w:w="2400" w:type="dxa"/>
-          </w:tcPr>
-          <w:p>
-            <w:pPr>
-              <w:spacing w:line="276" w:lineRule="auto"/>
-              <w:rPr>
-                <w:rFonts w:ascii="Arial" w:hAnsi="Arial" w:cs="Arial"/>
-                <w:b/>
-                <w:sz w:val="18"/>
-                <w:szCs w:val="18"/>
-              </w:rPr>
-            </w:pPr>
-            <w:r>
-              <w:rPr>
-                <w:rFonts w:ascii="Arial" w:hAnsi="Arial" w:cs="Arial"/>
-                <w:b/>
-                <w:sz w:val="18"/>
-                <w:szCs w:val="18"/>
-              </w:rPr>
-              <w:t>Periodicidad de pago:</w:t>
-            </w:r>
-          </w:p>
-        </w:tc>
-        <w:tc>
-          <w:tcPr>
-            <w:tcW w:w="3438" w:type="dxa"/>
-          </w:tcPr>
-          <w:p>
-            <w:pPr>
-              <w:spacing w:line="276" w:lineRule="auto"/>
-              <w:rPr>
-                <w:rFonts w:ascii="Arial" w:hAnsi="Arial" w:cs="Arial"/>
-                <w:sz w:val="18"/>
-                <w:szCs w:val="18"/>
-              </w:rPr>
-            </w:pPr>
-            <w:r>
-              <w:rPr>
-                <w:rFonts w:ascii="Arial" w:hAnsi="Arial" w:cs="Arial"/>
-                <w:sz w:val="16"/>
-                <w:szCs w:val="18"/>
-              </w:rPr>
-              <w:t>&lt;&lt;</w:t>
+              <w:t>{{</w:t>
             </w:r>
             <w:proofErr w:type="spellStart"/>
             <w:r>
               <w:rPr>
                 <w:rFonts w:ascii="Arial" w:hAnsi="Arial" w:cs="Arial"/>
-                <w:sz w:val="16"/>
-                <w:szCs w:val="18"/>
-              </w:rPr>
-              <w:t>Credito_TipoPlazo</w:t>
+                <w:sz w:val="18"/>
+                <w:szCs w:val="18"/>
+              </w:rPr>
+              <w:t>Pagare_FechaVencimientoPrimero</w:t>
             </w:r>
             <w:proofErr w:type="spellEnd"/>
             <w:r>
-              <w:rPr>
-                <w:rFonts w:ascii="Arial" w:hAnsi="Arial" w:cs="Arial"/>
-                <w:sz w:val="16"/>
-                <w:szCs w:val="18"/>
-              </w:rPr>
-              <w:t>&gt;&gt;</w:t>
-            </w:r>
-          </w:p>
-        </w:tc>
-      </w:tr>
-      <w:tr>
-        <w:tc>
-          <w:tcPr>
-            <w:tcW w:w="2357" w:type="dxa"/>
-          </w:tcPr>
-          <w:p>
-            <w:pPr>
-              <w:spacing w:line="276" w:lineRule="auto"/>
-              <w:rPr>
-                <w:rFonts w:ascii="Arial" w:hAnsi="Arial" w:cs="Arial"/>
-                <w:b/>
-                <w:sz w:val="18"/>
-                <w:szCs w:val="18"/>
-              </w:rPr>
-            </w:pPr>
-            <w:r>
-              <w:rPr>
-                <w:rFonts w:ascii="Arial" w:hAnsi="Arial" w:cs="Arial"/>
-                <w:b/>
-                <w:sz w:val="18"/>
-                <w:szCs w:val="18"/>
-              </w:rPr>
-              <w:t>Plazo:</w:t>
-            </w:r>
-          </w:p>
-        </w:tc>
-        <w:tc>
-          <w:tcPr>
-            <w:tcW w:w="2595" w:type="dxa"/>
-          </w:tcPr>
-          <w:p>
-            <w:pPr>
-              <w:spacing w:line="276" w:lineRule="auto"/>
-              <w:rPr>
-                <w:rFonts w:ascii="Arial" w:hAnsi="Arial" w:cs="Arial"/>
-                <w:b/>
-                <w:sz w:val="18"/>
-                <w:szCs w:val="18"/>
-              </w:rPr>
-            </w:pPr>
-            <w:r>
-              <w:rPr>
-                <w:rFonts w:ascii="Arial" w:hAnsi="Arial" w:cs="Arial"/>
-                <w:bCs/>
-                <w:sz w:val="16"/>
-                <w:szCs w:val="16"/>
-              </w:rPr>
-              <w:t>&lt;&lt;</w:t>
-            </w:r>
-            <w:proofErr w:type="spellStart"/>
-            <w:r>
-              <w:rPr>
-                <w:rFonts w:ascii="Arial" w:hAnsi="Arial" w:cs="Arial"/>
-                <w:bCs/>
-                <w:sz w:val="16"/>
-                <w:szCs w:val="16"/>
-              </w:rPr>
-              <w:t>Credito_Plazo</w:t>
-            </w:r>
-            <w:proofErr w:type="spellEnd"/>
-            <w:r>
-              <w:rPr>
-                <w:rFonts w:ascii="Arial" w:hAnsi="Arial" w:cs="Arial"/>
-                <w:bCs/>
-                <w:sz w:val="16"/>
-                <w:szCs w:val="16"/>
-              </w:rPr>
-              <w:t>&gt;&gt;</w:t>
-            </w:r>
-          </w:p>
-        </w:tc>
-        <w:tc>
-          <w:tcPr>
-            <w:tcW w:w="2400" w:type="dxa"/>
-          </w:tcPr>
-          <w:p>
-            <w:pPr>
-              <w:spacing w:line="276" w:lineRule="auto"/>
-              <w:rPr>
-                <w:rFonts w:ascii="Arial" w:hAnsi="Arial" w:cs="Arial"/>
-                <w:b/>
-                <w:sz w:val="18"/>
-                <w:szCs w:val="18"/>
-              </w:rPr>
-            </w:pPr>
-            <w:r>
-              <w:rPr>
-                <w:rFonts w:ascii="Arial" w:hAnsi="Arial" w:cs="Arial"/>
-                <w:b/>
-                <w:sz w:val="18"/>
-                <w:szCs w:val="18"/>
-              </w:rPr>
-              <w:t>Importe solicitado:</w:t>
-            </w:r>
-          </w:p>
-        </w:tc>
-        <w:tc>
-          <w:tcPr>
-            <w:tcW w:w="3438" w:type="dxa"/>
-          </w:tcPr>
-          <w:p>
-            <w:pPr>
-              <w:spacing w:line="276" w:lineRule="auto"/>
-              <w:jc w:val="both"/>
-              <w:rPr>
-                <w:rFonts w:ascii="Arial" w:hAnsi="Arial" w:cs="Arial"/>
-                <w:sz w:val="18"/>
-                <w:szCs w:val="18"/>
-              </w:rPr>
-            </w:pPr>
-            <w:r>
-              <w:rPr>
-                <w:rFonts w:ascii="Arial" w:hAnsi="Arial" w:cs="Arial"/>
-                <w:sz w:val="16"/>
-                <w:szCs w:val="16"/>
-              </w:rPr>
-              <w:t>&lt;&lt;</w:t>
-            </w:r>
-            <w:proofErr w:type="spellStart"/>
-            <w:r>
-              <w:rPr>
-                <w:rFonts w:ascii="Arial" w:hAnsi="Arial" w:cs="Arial"/>
-                <w:sz w:val="16"/>
-                <w:szCs w:val="16"/>
-              </w:rPr>
-              <w:t>Credito_MontoCredito</w:t>
-            </w:r>
-            <w:proofErr w:type="spellEnd"/>
-            <w:r>
-              <w:rPr>
-                <w:rFonts w:ascii="Arial" w:hAnsi="Arial" w:cs="Arial"/>
-                <w:sz w:val="16"/>
-                <w:szCs w:val="16"/>
-              </w:rPr>
-              <w:t>&gt;&gt;</w:t>
-            </w:r>
-          </w:p>
-        </w:tc>
-      </w:tr>
-      <w:tr>
-        <w:tc>
-          <w:tcPr>
-            <w:tcW w:w="2357" w:type="dxa"/>
-          </w:tcPr>
-          <w:p>
-            <w:pPr>
-              <w:spacing w:line="276" w:lineRule="auto"/>
-              <w:rPr>
-                <w:rFonts w:ascii="Arial" w:hAnsi="Arial" w:cs="Arial"/>
-                <w:b/>
-                <w:sz w:val="18"/>
-                <w:szCs w:val="18"/>
-              </w:rPr>
-            </w:pPr>
-            <w:r>
-              <w:rPr>
-                <w:rFonts w:ascii="Arial" w:hAnsi="Arial" w:cs="Arial"/>
-                <w:b/>
-                <w:sz w:val="18"/>
-                <w:szCs w:val="18"/>
-              </w:rPr>
-              <w:t>Comisión:</w:t>
-            </w:r>
-          </w:p>
-        </w:tc>
-        <w:tc>
-          <w:tcPr>
-            <w:tcW w:w="2595" w:type="dxa"/>
-          </w:tcPr>
-          <w:p>
-            <w:pPr>
-              <w:spacing w:line="276" w:lineRule="auto"/>
-              <w:rPr>
-                <w:rFonts w:ascii="Arial" w:hAnsi="Arial" w:cs="Arial"/>
-                <w:b/>
-                <w:sz w:val="18"/>
-                <w:szCs w:val="18"/>
-              </w:rPr>
-            </w:pPr>
-            <w:r>
-              <w:rPr>
-                <w:rFonts w:ascii="Arial" w:hAnsi="Arial" w:cs="Arial"/>
-                <w:bCs/>
-                <w:sz w:val="16"/>
-                <w:szCs w:val="16"/>
-              </w:rPr>
-              <w:t>&lt;&lt;</w:t>
-            </w:r>
-            <w:proofErr w:type="spellStart"/>
-            <w:r>
-              <w:rPr>
-                <w:rFonts w:ascii="Arial" w:hAnsi="Arial" w:cs="Arial"/>
-                <w:bCs/>
-                <w:sz w:val="16"/>
-                <w:szCs w:val="16"/>
-              </w:rPr>
-              <w:t>Credito_TasaComision</w:t>
-            </w:r>
-            <w:proofErr w:type="spellEnd"/>
-            <w:r>
-              <w:rPr>
-                <w:rFonts w:ascii="Arial" w:hAnsi="Arial" w:cs="Arial"/>
-                <w:bCs/>
-                <w:sz w:val="16"/>
-                <w:szCs w:val="16"/>
-              </w:rPr>
-              <w:t>&gt;&gt;</w:t>
-            </w:r>
-          </w:p>
-        </w:tc>
-        <w:tc>
-          <w:tcPr>
-            <w:tcW w:w="2400" w:type="dxa"/>
-          </w:tcPr>
-          <w:p>
-            <w:pPr>
-              <w:spacing w:line="276" w:lineRule="auto"/>
-              <w:rPr>
-                <w:rFonts w:ascii="Arial" w:hAnsi="Arial" w:cs="Arial"/>
-                <w:b/>
-                <w:sz w:val="18"/>
-                <w:szCs w:val="18"/>
-              </w:rPr>
-            </w:pPr>
-            <w:r>
-              <w:rPr>
-                <w:rFonts w:ascii="Arial" w:hAnsi="Arial" w:cs="Arial"/>
-                <w:b/>
-                <w:sz w:val="18"/>
-                <w:szCs w:val="18"/>
-              </w:rPr>
-              <w:t>Fecha primer pago:</w:t>
-            </w:r>
-          </w:p>
-        </w:tc>
-        <w:tc>
-          <w:tcPr>
-            <w:tcW w:w="3438" w:type="dxa"/>
-          </w:tcPr>
-          <w:p>
-            <w:pPr>
-              <w:spacing w:line="276" w:lineRule="auto"/>
-              <w:rPr>
-                <w:rFonts w:ascii="Arial" w:hAnsi="Arial" w:cs="Arial"/>
-                <w:sz w:val="18"/>
-                <w:szCs w:val="18"/>
-              </w:rPr>
-            </w:pPr>
-            <w:r>
-              <w:rPr>
-                <w:rFonts w:ascii="Arial" w:hAnsi="Arial" w:cs="Arial"/>
-                <w:sz w:val="18"/>
-                <w:szCs w:val="18"/>
-              </w:rPr>
-              <w:t>&lt;&lt;</w:t>
-            </w:r>
-            <w:proofErr w:type="spellStart"/>
-            <w:r>
-              <w:rPr>
-                <w:rFonts w:ascii="Arial" w:hAnsi="Arial" w:cs="Arial"/>
-                <w:sz w:val="18"/>
-                <w:szCs w:val="18"/>
-              </w:rPr>
-              <w:t>Pagare_FechaVencimientoPrimero</w:t>
-            </w:r>
-            <w:proofErr w:type="spellEnd"/>
-            <w:r>
-              <w:rPr>
-                <w:rFonts w:ascii="Arial" w:hAnsi="Arial" w:cs="Arial"/>
-                <w:sz w:val="18"/>
-                <w:szCs w:val="18"/>
-              </w:rPr>
-              <w:t>&gt;&gt;</w:t>
+              <w:t>}}</w:t>
             </w:r>
           </w:p>
         </w:tc>
@@ -764,10 +723,10 @@
             <w:r>
               <w:rPr>
                 <w:rFonts w:ascii="Arial" w:hAnsi="Arial" w:cs="Arial"/>
-                <w:sz w:val="18"/>
-                <w:szCs w:val="18"/>
-              </w:rPr>
-              <w:t>&lt;&lt;</w:t>
+                <w:sz w:val="16"/>
+                <w:szCs w:val="18"/>
+              </w:rPr>
+              <w:t>{{</w:t>
             </w:r>
             <w:proofErr w:type="spellStart"/>
             <w:r>
@@ -780,12 +739,7 @@
             </w:r>
             <w:proofErr w:type="spellEnd"/>
             <w:r>
-              <w:rPr>
-                <w:rFonts w:ascii="Arial" w:hAnsi="Arial" w:cs="Arial"/>
-                <w:sz w:val="18"/>
-                <w:szCs w:val="18"/>
-              </w:rPr>
-              <w:t>&gt;&gt;</w:t>
+              <w:t>}}</w:t>
             </w:r>
           </w:p>
         </w:tc>
@@ -807,10 +761,10 @@
             <w:r>
               <w:rPr>
                 <w:rFonts w:ascii="Arial" w:hAnsi="Arial" w:cs="Arial"/>
-                <w:sz w:val="18"/>
-                <w:szCs w:val="18"/>
-              </w:rPr>
-              <w:t>&lt;&lt;</w:t>
+                <w:sz w:val="16"/>
+                <w:szCs w:val="18"/>
+              </w:rPr>
+              <w:t>{{</w:t>
             </w:r>
             <w:proofErr w:type="spellStart"/>
             <w:r>
@@ -823,12 +777,7 @@
             </w:r>
             <w:proofErr w:type="spellEnd"/>
             <w:r>
-              <w:rPr>
-                <w:rFonts w:ascii="Arial" w:hAnsi="Arial" w:cs="Arial"/>
-                <w:sz w:val="18"/>
-                <w:szCs w:val="18"/>
-              </w:rPr>
-              <w:t>&gt;&gt;</w:t>
+              <w:t>}}</w:t>
             </w:r>
           </w:p>
         </w:tc>
@@ -849,10 +798,10 @@
             <w:r>
               <w:rPr>
                 <w:rFonts w:ascii="Arial" w:hAnsi="Arial" w:cs="Arial"/>
-                <w:sz w:val="18"/>
-                <w:szCs w:val="18"/>
-              </w:rPr>
-              <w:t>&lt;&lt;</w:t>
+                <w:sz w:val="16"/>
+                <w:szCs w:val="18"/>
+              </w:rPr>
+              <w:t>{{</w:t>
             </w:r>
             <w:proofErr w:type="spellStart"/>
             <w:r>
@@ -865,12 +814,7 @@
             </w:r>
             <w:proofErr w:type="spellEnd"/>
             <w:r>
-              <w:rPr>
-                <w:rFonts w:ascii="Arial" w:hAnsi="Arial" w:cs="Arial"/>
-                <w:sz w:val="18"/>
-                <w:szCs w:val="18"/>
-              </w:rPr>
-              <w:t>&gt;&gt;</w:t>
+              <w:t>}}</w:t>
             </w:r>
           </w:p>
         </w:tc>
@@ -1012,10 +956,10 @@
             <w:r>
               <w:rPr>
                 <w:rFonts w:ascii="Arial" w:hAnsi="Arial" w:cs="Arial"/>
-                <w:sz w:val="18"/>
-                <w:szCs w:val="18"/>
-              </w:rPr>
-              <w:t>&lt;&lt;</w:t>
+                <w:sz w:val="16"/>
+                <w:szCs w:val="18"/>
+              </w:rPr>
+              <w:t>{{</w:t>
             </w:r>
             <w:proofErr w:type="spellStart"/>
             <w:r>
@@ -1028,12 +972,7 @@
             </w:r>
             <w:proofErr w:type="spellEnd"/>
             <w:r>
-              <w:rPr>
-                <w:rFonts w:ascii="Arial" w:hAnsi="Arial" w:cs="Arial"/>
-                <w:sz w:val="18"/>
-                <w:szCs w:val="18"/>
-              </w:rPr>
-              <w:t>&gt;&gt;</w:t>
+              <w:t>}}</w:t>
             </w:r>
           </w:p>
         </w:tc>
@@ -1055,10 +994,10 @@
             <w:r>
               <w:rPr>
                 <w:rFonts w:ascii="Arial" w:hAnsi="Arial" w:cs="Arial"/>
-                <w:sz w:val="18"/>
-                <w:szCs w:val="18"/>
-              </w:rPr>
-              <w:t>&lt;&lt;</w:t>
+                <w:sz w:val="16"/>
+                <w:szCs w:val="18"/>
+              </w:rPr>
+              <w:t>{{</w:t>
             </w:r>
             <w:proofErr w:type="spellStart"/>
             <w:r>
@@ -1071,12 +1010,7 @@
             </w:r>
             <w:proofErr w:type="spellEnd"/>
             <w:r>
-              <w:rPr>
-                <w:rFonts w:ascii="Arial" w:hAnsi="Arial" w:cs="Arial"/>
-                <w:sz w:val="18"/>
-                <w:szCs w:val="18"/>
-              </w:rPr>
-              <w:t>&gt;&gt;</w:t>
+              <w:t>}}</w:t>
             </w:r>
           </w:p>
         </w:tc>
@@ -1097,10 +1031,10 @@
             <w:r>
               <w:rPr>
                 <w:rFonts w:ascii="Arial" w:hAnsi="Arial" w:cs="Arial"/>
-                <w:sz w:val="18"/>
-                <w:szCs w:val="18"/>
-              </w:rPr>
-              <w:t>&lt;&lt;</w:t>
+                <w:sz w:val="16"/>
+                <w:szCs w:val="18"/>
+              </w:rPr>
+              <w:t>{{</w:t>
             </w:r>
             <w:proofErr w:type="spellStart"/>
             <w:r>
@@ -1113,12 +1047,7 @@
             </w:r>
             <w:proofErr w:type="spellEnd"/>
             <w:r>
-              <w:rPr>
-                <w:rFonts w:ascii="Arial" w:hAnsi="Arial" w:cs="Arial"/>
-                <w:sz w:val="18"/>
-                <w:szCs w:val="18"/>
-              </w:rPr>
-              <w:t>&gt;&gt;</w:t>
+              <w:t>}}</w:t>
             </w:r>
           </w:p>
         </w:tc>
@@ -1222,10 +1151,10 @@
             <w:r>
               <w:rPr>
                 <w:rFonts w:ascii="Arial" w:hAnsi="Arial" w:cs="Arial"/>
-                <w:sz w:val="18"/>
-                <w:szCs w:val="18"/>
-              </w:rPr>
-              <w:t>&lt;&lt;</w:t>
+                <w:sz w:val="16"/>
+                <w:szCs w:val="18"/>
+              </w:rPr>
+              <w:t>{{</w:t>
             </w:r>
             <w:proofErr w:type="spellStart"/>
             <w:r>
@@ -1238,12 +1167,7 @@
             </w:r>
             <w:proofErr w:type="spellEnd"/>
             <w:r>
-              <w:rPr>
-                <w:rFonts w:ascii="Arial" w:hAnsi="Arial" w:cs="Arial"/>
-                <w:sz w:val="18"/>
-                <w:szCs w:val="18"/>
-              </w:rPr>
-              <w:t>&gt;&gt;</w:t>
+              <w:t>}}</w:t>
             </w:r>
           </w:p>
         </w:tc>
@@ -1262,6 +1186,15 @@
                 <w:szCs w:val="18"/>
               </w:rPr>
             </w:pPr>
+            <w:r>
+              <w:rPr>
+                <w:rFonts w:ascii="Arial" w:hAnsi="Arial" w:cs="Arial"/>
+                <w:sz w:val="16"/>
+                <w:szCs w:val="18"/>
+              </w:rPr>
+              <w:t>{{</w:t>
+            </w:r>
+            <w:proofErr w:type="spellStart"/>
             <w:r>
               <w:rPr>
                 <w:rFonts w:ascii="Arial" w:hAnsi="Arial" w:cs="Arial"/>
@@ -1269,69 +1202,48 @@
                 <w:sz w:val="16"/>
                 <w:szCs w:val="16"/>
               </w:rPr>
-              <w:t>&lt;&lt;</w:t>
+              <w:t>Cliente_Nacionalidad</w:t>
+            </w:r>
+            <w:proofErr w:type="spellEnd"/>
+            <w:r>
+              <w:t>}}</w:t>
+            </w:r>
+          </w:p>
+        </w:tc>
+        <w:tc>
+          <w:tcPr>
+            <w:tcW w:w="3661" w:type="dxa"/>
+          </w:tcPr>
+          <w:p>
+            <w:pPr>
+              <w:spacing w:line="276" w:lineRule="auto"/>
+              <w:jc w:val="center"/>
+              <w:rPr>
+                <w:rFonts w:ascii="Arial" w:hAnsi="Arial" w:cs="Arial"/>
+                <w:sz w:val="18"/>
+                <w:szCs w:val="18"/>
+              </w:rPr>
+            </w:pPr>
+            <w:r>
+              <w:rPr>
+                <w:rFonts w:ascii="Arial" w:hAnsi="Arial" w:cs="Arial"/>
+                <w:sz w:val="16"/>
+                <w:szCs w:val="18"/>
+              </w:rPr>
+              <w:t>{{</w:t>
             </w:r>
             <w:proofErr w:type="spellStart"/>
             <w:r>
               <w:rPr>
                 <w:rFonts w:ascii="Arial" w:hAnsi="Arial" w:cs="Arial"/>
-                <w:bCs/>
-                <w:sz w:val="16"/>
-                <w:szCs w:val="16"/>
-              </w:rPr>
-              <w:t>Cliente_Nacionalidad</w:t>
+                <w:sz w:val="18"/>
+                <w:szCs w:val="18"/>
+              </w:rPr>
+              <w:t>Cliente_Sexo</w:t>
             </w:r>
             <w:proofErr w:type="spellEnd"/>
             <w:r>
-              <w:rPr>
-                <w:rFonts w:ascii="Arial" w:hAnsi="Arial" w:cs="Arial"/>
-                <w:bCs/>
-                <w:sz w:val="16"/>
-                <w:szCs w:val="16"/>
-              </w:rPr>
-              <w:t>&gt;&gt;</w:t>
-            </w:r>
-          </w:p>
-        </w:tc>
-        <w:tc>
-          <w:tcPr>
-            <w:tcW w:w="3661" w:type="dxa"/>
-          </w:tcPr>
-          <w:p>
-            <w:pPr>
-              <w:spacing w:line="276" w:lineRule="auto"/>
-              <w:jc w:val="center"/>
-              <w:rPr>
-                <w:rFonts w:ascii="Arial" w:hAnsi="Arial" w:cs="Arial"/>
-                <w:sz w:val="18"/>
-                <w:szCs w:val="18"/>
-              </w:rPr>
-            </w:pPr>
-            <w:r>
-              <w:rPr>
-                <w:rFonts w:ascii="Arial" w:hAnsi="Arial" w:cs="Arial"/>
-                <w:sz w:val="18"/>
-                <w:szCs w:val="18"/>
-              </w:rPr>
-              <w:t>&lt;&lt;</w:t>
-            </w:r>
-            <w:proofErr w:type="spellStart"/>
-            <w:r>
-              <w:rPr>
-                <w:rFonts w:ascii="Arial" w:hAnsi="Arial" w:cs="Arial"/>
-                <w:sz w:val="18"/>
-                <w:szCs w:val="18"/>
-              </w:rPr>
-              <w:t>Cliente_Sexo</w:t>
-            </w:r>
-            <w:proofErr w:type="spellEnd"/>
-            <w:r>
-              <w:rPr>
-                <w:rFonts w:ascii="Arial" w:hAnsi="Arial" w:cs="Arial"/>
-                <w:sz w:val="18"/>
-                <w:szCs w:val="18"/>
-              </w:rPr>
-              <w:t>&gt;&gt;</w:t>
+              <w:t>}}</w:t>
             </w:r>
           </w:p>
         </w:tc>
@@ -1446,10 +1358,10 @@
             <w:r>
               <w:rPr>
                 <w:rFonts w:ascii="Arial" w:hAnsi="Arial" w:cs="Arial"/>
-                <w:sz w:val="18"/>
-                <w:szCs w:val="18"/>
-              </w:rPr>
-              <w:t>&lt;&lt;</w:t>
+                <w:sz w:val="16"/>
+                <w:szCs w:val="18"/>
+              </w:rPr>
+              <w:t>{{</w:t>
             </w:r>
             <w:proofErr w:type="spellStart"/>
             <w:r>
@@ -1462,12 +1374,7 @@
             </w:r>
             <w:proofErr w:type="spellEnd"/>
             <w:r>
-              <w:rPr>
-                <w:rFonts w:ascii="Arial" w:hAnsi="Arial" w:cs="Arial"/>
-                <w:sz w:val="18"/>
-                <w:szCs w:val="18"/>
-              </w:rPr>
-              <w:t>&gt;&gt;</w:t>
+              <w:t>}}</w:t>
             </w:r>
           </w:p>
         </w:tc>
@@ -1492,10 +1399,10 @@
             <w:r>
               <w:rPr>
                 <w:rFonts w:ascii="Arial" w:hAnsi="Arial" w:cs="Arial"/>
-                <w:sz w:val="18"/>
-                <w:szCs w:val="18"/>
-              </w:rPr>
-              <w:t>&lt;&lt;</w:t>
+                <w:sz w:val="16"/>
+                <w:szCs w:val="18"/>
+              </w:rPr>
+              <w:t>{{</w:t>
             </w:r>
             <w:proofErr w:type="spellStart"/>
             <w:r>
@@ -1508,12 +1415,7 @@
             </w:r>
             <w:proofErr w:type="spellEnd"/>
             <w:r>
-              <w:rPr>
-                <w:rFonts w:ascii="Arial" w:hAnsi="Arial" w:cs="Arial"/>
-                <w:sz w:val="18"/>
-                <w:szCs w:val="18"/>
-              </w:rPr>
-              <w:t>&gt;&gt;</w:t>
+              <w:t>}}</w:t>
             </w:r>
           </w:p>
         </w:tc>
@@ -1534,10 +1436,10 @@
             <w:r>
               <w:rPr>
                 <w:rFonts w:ascii="Arial" w:hAnsi="Arial" w:cs="Arial"/>
-                <w:sz w:val="18"/>
-                <w:szCs w:val="18"/>
-              </w:rPr>
-              <w:t>&lt;&lt;</w:t>
+                <w:sz w:val="16"/>
+                <w:szCs w:val="18"/>
+              </w:rPr>
+              <w:t>{{</w:t>
             </w:r>
             <w:proofErr w:type="spellStart"/>
             <w:r>
@@ -1550,12 +1452,7 @@
             </w:r>
             <w:proofErr w:type="spellEnd"/>
             <w:r>
-              <w:rPr>
-                <w:rFonts w:ascii="Arial" w:hAnsi="Arial" w:cs="Arial"/>
-                <w:sz w:val="18"/>
-                <w:szCs w:val="18"/>
-              </w:rPr>
-              <w:t>&gt;&gt;</w:t>
+              <w:t>}}</w:t>
             </w:r>
           </w:p>
         </w:tc>
@@ -1672,10 +1569,10 @@
             <w:r>
               <w:rPr>
                 <w:rFonts w:ascii="Arial" w:hAnsi="Arial" w:cs="Arial"/>
-                <w:sz w:val="18"/>
-                <w:szCs w:val="18"/>
-              </w:rPr>
-              <w:t>&lt;&lt;</w:t>
+                <w:sz w:val="16"/>
+                <w:szCs w:val="18"/>
+              </w:rPr>
+              <w:t>{{</w:t>
             </w:r>
             <w:proofErr w:type="spellStart"/>
             <w:r>
@@ -1688,12 +1585,7 @@
             </w:r>
             <w:proofErr w:type="spellEnd"/>
             <w:r>
-              <w:rPr>
-                <w:rFonts w:ascii="Arial" w:hAnsi="Arial" w:cs="Arial"/>
-                <w:sz w:val="18"/>
-                <w:szCs w:val="18"/>
-              </w:rPr>
-              <w:t>&gt;&gt;</w:t>
+              <w:t>}}</w:t>
             </w:r>
           </w:p>
         </w:tc>
@@ -1715,10 +1607,10 @@
             <w:r>
               <w:rPr>
                 <w:rFonts w:ascii="Arial" w:hAnsi="Arial" w:cs="Arial"/>
-                <w:sz w:val="18"/>
-                <w:szCs w:val="18"/>
-              </w:rPr>
-              <w:t>&lt;&lt;</w:t>
+                <w:sz w:val="16"/>
+                <w:szCs w:val="18"/>
+              </w:rPr>
+              <w:t>{{</w:t>
             </w:r>
             <w:proofErr w:type="spellStart"/>
             <w:r>
@@ -1731,12 +1623,7 @@
             </w:r>
             <w:proofErr w:type="spellEnd"/>
             <w:r>
-              <w:rPr>
-                <w:rFonts w:ascii="Arial" w:hAnsi="Arial" w:cs="Arial"/>
-                <w:sz w:val="18"/>
-                <w:szCs w:val="18"/>
-              </w:rPr>
-              <w:t>&gt;&gt;</w:t>
+              <w:t>}}</w:t>
             </w:r>
           </w:p>
         </w:tc>
@@ -1757,10 +1644,10 @@
             <w:r>
               <w:rPr>
                 <w:rFonts w:ascii="Arial" w:hAnsi="Arial" w:cs="Arial"/>
-                <w:sz w:val="18"/>
-                <w:szCs w:val="18"/>
-              </w:rPr>
-              <w:t>&lt;&lt;</w:t>
+                <w:sz w:val="16"/>
+                <w:szCs w:val="18"/>
+              </w:rPr>
+              <w:t>{{</w:t>
             </w:r>
             <w:proofErr w:type="spellStart"/>
             <w:r>
@@ -1773,12 +1660,7 @@
             </w:r>
             <w:proofErr w:type="spellEnd"/>
             <w:r>
-              <w:rPr>
-                <w:rFonts w:ascii="Arial" w:hAnsi="Arial" w:cs="Arial"/>
-                <w:sz w:val="18"/>
-                <w:szCs w:val="18"/>
-              </w:rPr>
-              <w:t>&gt;&gt;</w:t>
+              <w:t>}}</w:t>
             </w:r>
           </w:p>
         </w:tc>
@@ -1880,6 +1762,15 @@
                 <w:szCs w:val="18"/>
               </w:rPr>
             </w:pPr>
+            <w:r>
+              <w:rPr>
+                <w:rFonts w:ascii="Arial" w:hAnsi="Arial" w:cs="Arial"/>
+                <w:sz w:val="16"/>
+                <w:szCs w:val="18"/>
+              </w:rPr>
+              <w:t>{{</w:t>
+            </w:r>
+            <w:proofErr w:type="spellStart"/>
             <w:r>
               <w:rPr>
                 <w:rFonts w:ascii="Arial" w:hAnsi="Arial" w:cs="Arial"/>
@@ -1887,27 +1778,11 @@
                 <w:sz w:val="16"/>
                 <w:szCs w:val="16"/>
               </w:rPr>
-              <w:t>&lt;&lt;</w:t>
-            </w:r>
-            <w:proofErr w:type="spellStart"/>
-            <w:r>
-              <w:rPr>
-                <w:rFonts w:ascii="Arial" w:hAnsi="Arial" w:cs="Arial"/>
-                <w:bCs/>
-                <w:sz w:val="16"/>
-                <w:szCs w:val="16"/>
-              </w:rPr>
               <w:t>Cliente_CURP</w:t>
             </w:r>
             <w:proofErr w:type="spellEnd"/>
             <w:r>
-              <w:rPr>
-                <w:rFonts w:ascii="Arial" w:hAnsi="Arial" w:cs="Arial"/>
-                <w:bCs/>
-                <w:sz w:val="16"/>
-                <w:szCs w:val="16"/>
-              </w:rPr>
-              <w:t>&gt;&gt;</w:t>
+              <w:t>}}</w:t>
             </w:r>
           </w:p>
         </w:tc>
@@ -1932,10 +1807,10 @@
             <w:r>
               <w:rPr>
                 <w:rFonts w:ascii="Arial" w:hAnsi="Arial" w:cs="Arial"/>
-                <w:sz w:val="18"/>
-                <w:szCs w:val="18"/>
-              </w:rPr>
-              <w:t>&lt;&lt;</w:t>
+                <w:sz w:val="16"/>
+                <w:szCs w:val="18"/>
+              </w:rPr>
+              <w:t>{{</w:t>
             </w:r>
             <w:proofErr w:type="spellStart"/>
             <w:r>
@@ -1948,12 +1823,7 @@
             </w:r>
             <w:proofErr w:type="spellEnd"/>
             <w:r>
-              <w:rPr>
-                <w:rFonts w:ascii="Arial" w:hAnsi="Arial" w:cs="Arial"/>
-                <w:sz w:val="18"/>
-                <w:szCs w:val="18"/>
-              </w:rPr>
-              <w:t>&gt;&gt;</w:t>
+              <w:t>}}</w:t>
             </w:r>
           </w:p>
         </w:tc>
@@ -1976,6 +1846,9 @@
         </w:tc>
       </w:tr>
       <w:tr>
+        <w:trPr>
+          <w:trHeight w:val="274"/>
+        </w:trPr>
         <w:tc>
           <w:tcPr>
             <w:tcW w:w="5375" w:type="dxa"/>
@@ -2047,10 +1920,10 @@
             <w:r>
               <w:rPr>
                 <w:rFonts w:ascii="Arial" w:hAnsi="Arial" w:cs="Arial"/>
-                <w:sz w:val="18"/>
-                <w:szCs w:val="18"/>
-              </w:rPr>
-              <w:t>&lt;&lt;</w:t>
+                <w:sz w:val="16"/>
+                <w:szCs w:val="18"/>
+              </w:rPr>
+              <w:t>{{</w:t>
             </w:r>
             <w:proofErr w:type="spellStart"/>
             <w:r>
@@ -2063,12 +1936,7 @@
             </w:r>
             <w:proofErr w:type="spellEnd"/>
             <w:r>
-              <w:rPr>
-                <w:rFonts w:ascii="Arial" w:hAnsi="Arial" w:cs="Arial"/>
-                <w:sz w:val="18"/>
-                <w:szCs w:val="18"/>
-              </w:rPr>
-              <w:t>&gt;&gt;</w:t>
+              <w:t>}}</w:t>
             </w:r>
           </w:p>
         </w:tc>
@@ -2089,10 +1957,10 @@
             <w:r>
               <w:rPr>
                 <w:rFonts w:ascii="Arial" w:hAnsi="Arial" w:cs="Arial"/>
-                <w:sz w:val="18"/>
-                <w:szCs w:val="18"/>
-              </w:rPr>
-              <w:t>&lt;&lt;</w:t>
+                <w:sz w:val="16"/>
+                <w:szCs w:val="18"/>
+              </w:rPr>
+              <w:t>{{</w:t>
             </w:r>
             <w:proofErr w:type="spellStart"/>
             <w:r>
@@ -2105,12 +1973,7 @@
             </w:r>
             <w:proofErr w:type="spellEnd"/>
             <w:r>
-              <w:rPr>
-                <w:rFonts w:ascii="Arial" w:hAnsi="Arial" w:cs="Arial"/>
-                <w:sz w:val="18"/>
-                <w:szCs w:val="18"/>
-              </w:rPr>
-              <w:t>&gt;&gt;</w:t>
+              <w:t>}}</w:t>
             </w:r>
           </w:p>
         </w:tc>
@@ -2187,10 +2050,10 @@
             <w:r>
               <w:rPr>
                 <w:rFonts w:ascii="Arial" w:hAnsi="Arial" w:cs="Arial"/>
-                <w:sz w:val="18"/>
-                <w:szCs w:val="18"/>
-              </w:rPr>
-              <w:t>&lt;&lt;</w:t>
+                <w:sz w:val="16"/>
+                <w:szCs w:val="18"/>
+              </w:rPr>
+              <w:t>{{</w:t>
             </w:r>
             <w:proofErr w:type="spellStart"/>
             <w:r>
@@ -2203,12 +2066,7 @@
             </w:r>
             <w:proofErr w:type="spellEnd"/>
             <w:r>
-              <w:rPr>
-                <w:rFonts w:ascii="Arial" w:hAnsi="Arial" w:cs="Arial"/>
-                <w:sz w:val="18"/>
-                <w:szCs w:val="18"/>
-              </w:rPr>
-              <w:t>&gt;&gt;</w:t>
+              <w:t>}}</w:t>
             </w:r>
           </w:p>
         </w:tc>
@@ -2229,10 +2087,10 @@
             <w:r>
               <w:rPr>
                 <w:rFonts w:ascii="Arial" w:hAnsi="Arial" w:cs="Arial"/>
-                <w:sz w:val="18"/>
-                <w:szCs w:val="18"/>
-              </w:rPr>
-              <w:t>&lt;&lt;</w:t>
+                <w:sz w:val="16"/>
+                <w:szCs w:val="18"/>
+              </w:rPr>
+              <w:t>{{</w:t>
             </w:r>
             <w:proofErr w:type="spellStart"/>
             <w:r>
@@ -2245,12 +2103,7 @@
             </w:r>
             <w:proofErr w:type="spellEnd"/>
             <w:r>
-              <w:rPr>
-                <w:rFonts w:ascii="Arial" w:hAnsi="Arial" w:cs="Arial"/>
-                <w:sz w:val="18"/>
-                <w:szCs w:val="18"/>
-              </w:rPr>
-              <w:t>&gt;&gt;</w:t>
+              <w:t>}}</w:t>
             </w:r>
           </w:p>
         </w:tc>
@@ -2396,11 +2249,48 @@
             <w:r>
               <w:rPr>
                 <w:rFonts w:ascii="Arial" w:hAnsi="Arial" w:cs="Arial"/>
+                <w:sz w:val="16"/>
+                <w:szCs w:val="18"/>
+              </w:rPr>
+              <w:t>{{</w:t>
+            </w:r>
+            <w:proofErr w:type="spellStart"/>
+            <w:r>
+              <w:rPr>
+                <w:rFonts w:ascii="Arial" w:hAnsi="Arial" w:cs="Arial"/>
                 <w:bCs/>
                 <w:sz w:val="16"/>
                 <w:szCs w:val="16"/>
               </w:rPr>
-              <w:t>&lt;&lt;</w:t>
+              <w:t>Cliente_DirCalles</w:t>
+            </w:r>
+            <w:proofErr w:type="spellEnd"/>
+            <w:r>
+              <w:t>}}</w:t>
+            </w:r>
+          </w:p>
+        </w:tc>
+        <w:tc>
+          <w:tcPr>
+            <w:tcW w:w="3544" w:type="dxa"/>
+          </w:tcPr>
+          <w:p>
+            <w:pPr>
+              <w:spacing w:line="276" w:lineRule="auto"/>
+              <w:jc w:val="center"/>
+              <w:rPr>
+                <w:rFonts w:ascii="Arial" w:hAnsi="Arial" w:cs="Arial"/>
+                <w:sz w:val="18"/>
+                <w:szCs w:val="18"/>
+              </w:rPr>
+            </w:pPr>
+            <w:r>
+              <w:rPr>
+                <w:rFonts w:ascii="Arial" w:hAnsi="Arial" w:cs="Arial"/>
+                <w:sz w:val="16"/>
+                <w:szCs w:val="18"/>
+              </w:rPr>
+              <w:t>{{</w:t>
             </w:r>
             <w:proofErr w:type="spellStart"/>
             <w:r>
@@ -2410,9 +2300,37 @@
                 <w:sz w:val="16"/>
                 <w:szCs w:val="16"/>
               </w:rPr>
-              <w:t>Cliente_DirCalles</w:t>
+              <w:t>Cliente_DirNumero</w:t>
             </w:r>
             <w:proofErr w:type="spellEnd"/>
+            <w:r>
+              <w:t>}}</w:t>
+            </w:r>
+          </w:p>
+        </w:tc>
+        <w:tc>
+          <w:tcPr>
+            <w:tcW w:w="3685" w:type="dxa"/>
+          </w:tcPr>
+          <w:p>
+            <w:pPr>
+              <w:spacing w:line="276" w:lineRule="auto"/>
+              <w:jc w:val="center"/>
+              <w:rPr>
+                <w:rFonts w:ascii="Arial" w:hAnsi="Arial" w:cs="Arial"/>
+                <w:sz w:val="18"/>
+                <w:szCs w:val="18"/>
+              </w:rPr>
+            </w:pPr>
+            <w:r>
+              <w:rPr>
+                <w:rFonts w:ascii="Arial" w:hAnsi="Arial" w:cs="Arial"/>
+                <w:sz w:val="16"/>
+                <w:szCs w:val="18"/>
+              </w:rPr>
+              <w:t>{{</w:t>
+            </w:r>
+            <w:proofErr w:type="spellStart"/>
             <w:r>
               <w:rPr>
                 <w:rFonts w:ascii="Arial" w:hAnsi="Arial" w:cs="Arial"/>
@@ -2420,7 +2338,39 @@
                 <w:sz w:val="16"/>
                 <w:szCs w:val="16"/>
               </w:rPr>
-              <w:t>&gt;&gt;</w:t>
+              <w:t>Cliente_DirNumeroInt</w:t>
+            </w:r>
+            <w:proofErr w:type="spellEnd"/>
+            <w:r>
+              <w:t>}}</w:t>
+            </w:r>
+          </w:p>
+        </w:tc>
+      </w:tr>
+      <w:tr>
+        <w:tc>
+          <w:tcPr>
+            <w:tcW w:w="3539" w:type="dxa"/>
+          </w:tcPr>
+          <w:p>
+            <w:pPr>
+              <w:spacing w:line="276" w:lineRule="auto"/>
+              <w:jc w:val="center"/>
+              <w:rPr>
+                <w:rFonts w:ascii="Arial" w:hAnsi="Arial" w:cs="Arial"/>
+                <w:b/>
+                <w:sz w:val="18"/>
+                <w:szCs w:val="18"/>
+              </w:rPr>
+            </w:pPr>
+            <w:r>
+              <w:rPr>
+                <w:rFonts w:ascii="Arial" w:hAnsi="Arial" w:cs="Arial"/>
+                <w:b/>
+                <w:sz w:val="18"/>
+                <w:szCs w:val="18"/>
+              </w:rPr>
+              <w:t>Colonia</w:t>
             </w:r>
           </w:p>
         </w:tc>
@@ -2434,10 +2384,73 @@
               <w:jc w:val="center"/>
               <w:rPr>
                 <w:rFonts w:ascii="Arial" w:hAnsi="Arial" w:cs="Arial"/>
-                <w:sz w:val="18"/>
-                <w:szCs w:val="18"/>
-              </w:rPr>
-            </w:pPr>
+                <w:b/>
+                <w:sz w:val="18"/>
+                <w:szCs w:val="18"/>
+              </w:rPr>
+            </w:pPr>
+            <w:r>
+              <w:rPr>
+                <w:rFonts w:ascii="Arial" w:hAnsi="Arial" w:cs="Arial"/>
+                <w:b/>
+                <w:sz w:val="18"/>
+                <w:szCs w:val="18"/>
+              </w:rPr>
+              <w:t>Alcaldía / municipio</w:t>
+            </w:r>
+          </w:p>
+        </w:tc>
+        <w:tc>
+          <w:tcPr>
+            <w:tcW w:w="3685" w:type="dxa"/>
+          </w:tcPr>
+          <w:p>
+            <w:pPr>
+              <w:spacing w:line="276" w:lineRule="auto"/>
+              <w:jc w:val="center"/>
+              <w:rPr>
+                <w:rFonts w:ascii="Arial" w:hAnsi="Arial" w:cs="Arial"/>
+                <w:b/>
+                <w:sz w:val="18"/>
+                <w:szCs w:val="18"/>
+              </w:rPr>
+            </w:pPr>
+            <w:r>
+              <w:rPr>
+                <w:rFonts w:ascii="Arial" w:hAnsi="Arial" w:cs="Arial"/>
+                <w:b/>
+                <w:sz w:val="18"/>
+                <w:szCs w:val="18"/>
+              </w:rPr>
+              <w:t>Ciudad/Población</w:t>
+            </w:r>
+          </w:p>
+        </w:tc>
+      </w:tr>
+      <w:tr>
+        <w:tc>
+          <w:tcPr>
+            <w:tcW w:w="3539" w:type="dxa"/>
+          </w:tcPr>
+          <w:p>
+            <w:pPr>
+              <w:spacing w:line="276" w:lineRule="auto"/>
+              <w:jc w:val="center"/>
+              <w:rPr>
+                <w:rFonts w:ascii="Arial" w:hAnsi="Arial" w:cs="Arial"/>
+                <w:sz w:val="18"/>
+                <w:szCs w:val="18"/>
+              </w:rPr>
+            </w:pPr>
+            <w:r>
+              <w:rPr>
+                <w:rFonts w:ascii="Arial" w:hAnsi="Arial" w:cs="Arial"/>
+                <w:sz w:val="16"/>
+                <w:szCs w:val="18"/>
+              </w:rPr>
+              <w:t>{{</w:t>
+            </w:r>
+            <w:proofErr w:type="spellStart"/>
             <w:r>
               <w:rPr>
                 <w:rFonts w:ascii="Arial" w:hAnsi="Arial" w:cs="Arial"/>
@@ -2445,72 +2458,85 @@
                 <w:sz w:val="16"/>
                 <w:szCs w:val="16"/>
               </w:rPr>
-              <w:t>&lt;&lt;</w:t>
+              <w:t>Cliente_DirColonia</w:t>
+            </w:r>
+            <w:proofErr w:type="spellEnd"/>
+            <w:r>
+              <w:t>}}</w:t>
+            </w:r>
+          </w:p>
+        </w:tc>
+        <w:tc>
+          <w:tcPr>
+            <w:tcW w:w="3544" w:type="dxa"/>
+          </w:tcPr>
+          <w:p>
+            <w:pPr>
+              <w:spacing w:line="276" w:lineRule="auto"/>
+              <w:jc w:val="center"/>
+              <w:rPr>
+                <w:rFonts w:ascii="Arial" w:hAnsi="Arial" w:cs="Arial"/>
+                <w:sz w:val="18"/>
+                <w:szCs w:val="18"/>
+              </w:rPr>
+            </w:pPr>
+            <w:r>
+              <w:rPr>
+                <w:rFonts w:ascii="Arial" w:hAnsi="Arial" w:cs="Arial"/>
+                <w:sz w:val="16"/>
+                <w:szCs w:val="18"/>
+              </w:rPr>
+              <w:t>{{</w:t>
             </w:r>
             <w:proofErr w:type="spellStart"/>
             <w:r>
               <w:rPr>
                 <w:rFonts w:ascii="Arial" w:hAnsi="Arial" w:cs="Arial"/>
-                <w:bCs/>
+                <w:sz w:val="18"/>
+                <w:szCs w:val="18"/>
+              </w:rPr>
+              <w:t>Cliente_DirMunicipio</w:t>
+            </w:r>
+            <w:proofErr w:type="spellEnd"/>
+            <w:r>
+              <w:t>}}</w:t>
+            </w:r>
+          </w:p>
+        </w:tc>
+        <w:tc>
+          <w:tcPr>
+            <w:tcW w:w="3685" w:type="dxa"/>
+          </w:tcPr>
+          <w:p>
+            <w:pPr>
+              <w:spacing w:line="276" w:lineRule="auto"/>
+              <w:jc w:val="center"/>
+              <w:rPr>
+                <w:rFonts w:ascii="Arial" w:hAnsi="Arial" w:cs="Arial"/>
+                <w:sz w:val="18"/>
+                <w:szCs w:val="18"/>
+              </w:rPr>
+            </w:pPr>
+            <w:r>
+              <w:rPr>
+                <w:rFonts w:ascii="Arial" w:hAnsi="Arial" w:cs="Arial"/>
                 <w:sz w:val="16"/>
-                <w:szCs w:val="16"/>
-              </w:rPr>
-              <w:t>Cliente_DirNumero</w:t>
+                <w:szCs w:val="18"/>
+              </w:rPr>
+              <w:t>{{</w:t>
+            </w:r>
+            <w:proofErr w:type="spellStart"/>
+            <w:r>
+              <w:rPr>
+                <w:rFonts w:ascii="Arial" w:hAnsi="Arial" w:cs="Arial"/>
+                <w:sz w:val="18"/>
+                <w:szCs w:val="18"/>
+              </w:rPr>
+              <w:t>Cliente_DirCiudad</w:t>
             </w:r>
             <w:proofErr w:type="spellEnd"/>
             <w:r>
-              <w:rPr>
-                <w:rFonts w:ascii="Arial" w:hAnsi="Arial" w:cs="Arial"/>
-                <w:bCs/>
-                <w:sz w:val="16"/>
-                <w:szCs w:val="16"/>
-              </w:rPr>
-              <w:t>&gt;&gt;</w:t>
-            </w:r>
-          </w:p>
-        </w:tc>
-        <w:tc>
-          <w:tcPr>
-            <w:tcW w:w="3685" w:type="dxa"/>
-          </w:tcPr>
-          <w:p>
-            <w:pPr>
-              <w:spacing w:line="276" w:lineRule="auto"/>
-              <w:jc w:val="center"/>
-              <w:rPr>
-                <w:rFonts w:ascii="Arial" w:hAnsi="Arial" w:cs="Arial"/>
-                <w:sz w:val="18"/>
-                <w:szCs w:val="18"/>
-              </w:rPr>
-            </w:pPr>
-            <w:r>
-              <w:rPr>
-                <w:rFonts w:ascii="Arial" w:hAnsi="Arial" w:cs="Arial"/>
-                <w:bCs/>
-                <w:sz w:val="16"/>
-                <w:szCs w:val="16"/>
-              </w:rPr>
-              <w:t>&lt;&lt;</w:t>
-            </w:r>
-            <w:proofErr w:type="spellStart"/>
-            <w:r>
-              <w:rPr>
-                <w:rFonts w:ascii="Arial" w:hAnsi="Arial" w:cs="Arial"/>
-                <w:bCs/>
-                <w:sz w:val="16"/>
-                <w:szCs w:val="16"/>
-              </w:rPr>
-              <w:t>Cliente_DirNumeroInt</w:t>
-            </w:r>
-            <w:proofErr w:type="spellEnd"/>
-            <w:r>
-              <w:rPr>
-                <w:rFonts w:ascii="Arial" w:hAnsi="Arial" w:cs="Arial"/>
-                <w:bCs/>
-                <w:sz w:val="16"/>
-                <w:szCs w:val="16"/>
-              </w:rPr>
-              <w:t>&gt;&gt;</w:t>
+              <w:t>}}</w:t>
             </w:r>
           </w:p>
         </w:tc>
@@ -2538,7 +2564,7 @@
                 <w:sz w:val="18"/>
                 <w:szCs w:val="18"/>
               </w:rPr>
-              <w:t>Colonia</w:t>
+              <w:t>Estado</w:t>
             </w:r>
           </w:p>
         </w:tc>
@@ -2564,7 +2590,7 @@
                 <w:sz w:val="18"/>
                 <w:szCs w:val="18"/>
               </w:rPr>
-              <w:t>Alcaldía / municipio</w:t>
+              <w:t>Código Postal</w:t>
             </w:r>
           </w:p>
         </w:tc>
@@ -2590,7 +2616,7 @@
                 <w:sz w:val="18"/>
                 <w:szCs w:val="18"/>
               </w:rPr>
-              <w:t>Ciudad/Población</w:t>
+              <w:t>País</w:t>
             </w:r>
           </w:p>
         </w:tc>
@@ -2613,55 +2639,84 @@
             <w:r>
               <w:rPr>
                 <w:rFonts w:ascii="Arial" w:hAnsi="Arial" w:cs="Arial"/>
-                <w:bCs/>
                 <w:sz w:val="16"/>
-                <w:szCs w:val="16"/>
-              </w:rPr>
-              <w:t>&lt;&lt;</w:t>
+                <w:szCs w:val="18"/>
+              </w:rPr>
+              <w:t>{{</w:t>
             </w:r>
             <w:proofErr w:type="spellStart"/>
             <w:r>
               <w:rPr>
                 <w:rFonts w:ascii="Arial" w:hAnsi="Arial" w:cs="Arial"/>
-                <w:bCs/>
+                <w:sz w:val="18"/>
+                <w:szCs w:val="18"/>
+              </w:rPr>
+              <w:t>Cliente_DirEstado</w:t>
+            </w:r>
+            <w:proofErr w:type="spellEnd"/>
+            <w:r>
+              <w:t>}}</w:t>
+            </w:r>
+          </w:p>
+        </w:tc>
+        <w:tc>
+          <w:tcPr>
+            <w:tcW w:w="3544" w:type="dxa"/>
+          </w:tcPr>
+          <w:p>
+            <w:pPr>
+              <w:spacing w:line="276" w:lineRule="auto"/>
+              <w:jc w:val="center"/>
+              <w:rPr>
+                <w:rFonts w:ascii="Arial" w:hAnsi="Arial" w:cs="Arial"/>
+                <w:sz w:val="18"/>
+                <w:szCs w:val="18"/>
+              </w:rPr>
+            </w:pPr>
+            <w:r>
+              <w:rPr>
+                <w:rFonts w:ascii="Arial" w:hAnsi="Arial" w:cs="Arial"/>
                 <w:sz w:val="16"/>
-                <w:szCs w:val="16"/>
-              </w:rPr>
-              <w:t>Cliente_DirColonia</w:t>
+                <w:szCs w:val="18"/>
+              </w:rPr>
+              <w:t>{{</w:t>
+            </w:r>
+            <w:proofErr w:type="spellStart"/>
+            <w:r>
+              <w:rPr>
+                <w:rFonts w:ascii="Arial" w:hAnsi="Arial" w:cs="Arial"/>
+                <w:sz w:val="18"/>
+                <w:szCs w:val="18"/>
+              </w:rPr>
+              <w:t>Cliente_DirCP</w:t>
             </w:r>
             <w:proofErr w:type="spellEnd"/>
             <w:r>
-              <w:rPr>
-                <w:rFonts w:ascii="Arial" w:hAnsi="Arial" w:cs="Arial"/>
-                <w:bCs/>
+              <w:t>}}</w:t>
+            </w:r>
+          </w:p>
+        </w:tc>
+        <w:tc>
+          <w:tcPr>
+            <w:tcW w:w="3685" w:type="dxa"/>
+          </w:tcPr>
+          <w:p>
+            <w:pPr>
+              <w:spacing w:line="276" w:lineRule="auto"/>
+              <w:jc w:val="center"/>
+              <w:rPr>
+                <w:rFonts w:ascii="Arial" w:hAnsi="Arial" w:cs="Arial"/>
+                <w:sz w:val="18"/>
+                <w:szCs w:val="18"/>
+              </w:rPr>
+            </w:pPr>
+            <w:r>
+              <w:rPr>
+                <w:rFonts w:ascii="Arial" w:hAnsi="Arial" w:cs="Arial"/>
                 <w:sz w:val="16"/>
-                <w:szCs w:val="16"/>
-              </w:rPr>
-              <w:t>&gt;&gt;</w:t>
-            </w:r>
-          </w:p>
-        </w:tc>
-        <w:tc>
-          <w:tcPr>
-            <w:tcW w:w="3544" w:type="dxa"/>
-          </w:tcPr>
-          <w:p>
-            <w:pPr>
-              <w:spacing w:line="276" w:lineRule="auto"/>
-              <w:jc w:val="center"/>
-              <w:rPr>
-                <w:rFonts w:ascii="Arial" w:hAnsi="Arial" w:cs="Arial"/>
-                <w:sz w:val="18"/>
-                <w:szCs w:val="18"/>
-              </w:rPr>
-            </w:pPr>
-            <w:r>
-              <w:rPr>
-                <w:rFonts w:ascii="Arial" w:hAnsi="Arial" w:cs="Arial"/>
-                <w:sz w:val="18"/>
-                <w:szCs w:val="18"/>
-              </w:rPr>
-              <w:t>&lt;&lt;</w:t>
+                <w:szCs w:val="18"/>
+              </w:rPr>
+              <w:t>{{</w:t>
             </w:r>
             <w:proofErr w:type="spellStart"/>
             <w:r>
@@ -2670,266 +2725,11 @@
                 <w:sz w:val="18"/>
                 <w:szCs w:val="18"/>
               </w:rPr>
-              <w:t>Cliente_DirMunicipio</w:t>
+              <w:t>Cliente_DirPais</w:t>
             </w:r>
             <w:proofErr w:type="spellEnd"/>
             <w:r>
-              <w:rPr>
-                <w:rFonts w:ascii="Arial" w:hAnsi="Arial" w:cs="Arial"/>
-                <w:sz w:val="18"/>
-                <w:szCs w:val="18"/>
-              </w:rPr>
-              <w:t>&gt;&gt;</w:t>
-            </w:r>
-          </w:p>
-        </w:tc>
-        <w:tc>
-          <w:tcPr>
-            <w:tcW w:w="3685" w:type="dxa"/>
-          </w:tcPr>
-          <w:p>
-            <w:pPr>
-              <w:spacing w:line="276" w:lineRule="auto"/>
-              <w:jc w:val="center"/>
-              <w:rPr>
-                <w:rFonts w:ascii="Arial" w:hAnsi="Arial" w:cs="Arial"/>
-                <w:sz w:val="18"/>
-                <w:szCs w:val="18"/>
-              </w:rPr>
-            </w:pPr>
-            <w:r>
-              <w:rPr>
-                <w:rFonts w:ascii="Arial" w:hAnsi="Arial" w:cs="Arial"/>
-                <w:sz w:val="18"/>
-                <w:szCs w:val="18"/>
-              </w:rPr>
-              <w:t>&lt;&lt;</w:t>
-            </w:r>
-            <w:proofErr w:type="spellStart"/>
-            <w:r>
-              <w:rPr>
-                <w:rFonts w:ascii="Arial" w:hAnsi="Arial" w:cs="Arial"/>
-                <w:sz w:val="18"/>
-                <w:szCs w:val="18"/>
-              </w:rPr>
-              <w:t>Cliente_DirCiudad</w:t>
-            </w:r>
-            <w:proofErr w:type="spellEnd"/>
-            <w:r>
-              <w:rPr>
-                <w:rFonts w:ascii="Arial" w:hAnsi="Arial" w:cs="Arial"/>
-                <w:sz w:val="18"/>
-                <w:szCs w:val="18"/>
-              </w:rPr>
-              <w:t>&gt;&gt;</w:t>
-            </w:r>
-          </w:p>
-        </w:tc>
-      </w:tr>
-      <w:tr>
-        <w:tc>
-          <w:tcPr>
-            <w:tcW w:w="3539" w:type="dxa"/>
-          </w:tcPr>
-          <w:p>
-            <w:pPr>
-              <w:spacing w:line="276" w:lineRule="auto"/>
-              <w:jc w:val="center"/>
-              <w:rPr>
-                <w:rFonts w:ascii="Arial" w:hAnsi="Arial" w:cs="Arial"/>
-                <w:b/>
-                <w:sz w:val="18"/>
-                <w:szCs w:val="18"/>
-              </w:rPr>
-            </w:pPr>
-            <w:r>
-              <w:rPr>
-                <w:rFonts w:ascii="Arial" w:hAnsi="Arial" w:cs="Arial"/>
-                <w:b/>
-                <w:sz w:val="18"/>
-                <w:szCs w:val="18"/>
-              </w:rPr>
-              <w:t>Estado</w:t>
-            </w:r>
-          </w:p>
-        </w:tc>
-        <w:tc>
-          <w:tcPr>
-            <w:tcW w:w="3544" w:type="dxa"/>
-          </w:tcPr>
-          <w:p>
-            <w:pPr>
-              <w:spacing w:line="276" w:lineRule="auto"/>
-              <w:jc w:val="center"/>
-              <w:rPr>
-                <w:rFonts w:ascii="Arial" w:hAnsi="Arial" w:cs="Arial"/>
-                <w:b/>
-                <w:sz w:val="18"/>
-                <w:szCs w:val="18"/>
-              </w:rPr>
-            </w:pPr>
-            <w:r>
-              <w:rPr>
-                <w:rFonts w:ascii="Arial" w:hAnsi="Arial" w:cs="Arial"/>
-                <w:b/>
-                <w:sz w:val="18"/>
-                <w:szCs w:val="18"/>
-              </w:rPr>
-              <w:t>Código Postal</w:t>
-            </w:r>
-          </w:p>
-        </w:tc>
-        <w:tc>
-          <w:tcPr>
-            <w:tcW w:w="3685" w:type="dxa"/>
-          </w:tcPr>
-          <w:p>
-            <w:pPr>
-              <w:spacing w:line="276" w:lineRule="auto"/>
-              <w:jc w:val="center"/>
-              <w:rPr>
-                <w:rFonts w:ascii="Arial" w:hAnsi="Arial" w:cs="Arial"/>
-                <w:b/>
-                <w:sz w:val="18"/>
-                <w:szCs w:val="18"/>
-              </w:rPr>
-            </w:pPr>
-            <w:r>
-              <w:rPr>
-                <w:rFonts w:ascii="Arial" w:hAnsi="Arial" w:cs="Arial"/>
-                <w:b/>
-                <w:sz w:val="18"/>
-                <w:szCs w:val="18"/>
-              </w:rPr>
-              <w:t>País</w:t>
-            </w:r>
-          </w:p>
-        </w:tc>
-      </w:tr>
-      <w:tr>
-        <w:tc>
-          <w:tcPr>
-            <w:tcW w:w="3539" w:type="dxa"/>
-          </w:tcPr>
-          <w:p>
-            <w:pPr>
-              <w:spacing w:line="276" w:lineRule="auto"/>
-              <w:jc w:val="center"/>
-              <w:rPr>
-                <w:rFonts w:ascii="Arial" w:hAnsi="Arial" w:cs="Arial"/>
-                <w:sz w:val="18"/>
-                <w:szCs w:val="18"/>
-              </w:rPr>
-            </w:pPr>
-            <w:r>
-              <w:rPr>
-                <w:rFonts w:ascii="Arial" w:hAnsi="Arial" w:cs="Arial"/>
-                <w:sz w:val="18"/>
-                <w:szCs w:val="18"/>
-              </w:rPr>
-              <w:t>&lt;&lt;</w:t>
-            </w:r>
-            <w:proofErr w:type="spellStart"/>
-            <w:r>
-              <w:rPr>
-                <w:rFonts w:ascii="Arial" w:hAnsi="Arial" w:cs="Arial"/>
-                <w:sz w:val="18"/>
-                <w:szCs w:val="18"/>
-              </w:rPr>
-              <w:t>Cliente_DirEstado</w:t>
-            </w:r>
-            <w:proofErr w:type="spellEnd"/>
-            <w:r>
-              <w:rPr>
-                <w:rFonts w:ascii="Arial" w:hAnsi="Arial" w:cs="Arial"/>
-                <w:sz w:val="18"/>
-                <w:szCs w:val="18"/>
-              </w:rPr>
-              <w:t>&gt;&gt;</w:t>
-            </w:r>
-          </w:p>
-        </w:tc>
-        <w:tc>
-          <w:tcPr>
-            <w:tcW w:w="3544" w:type="dxa"/>
-          </w:tcPr>
-          <w:p>
-            <w:pPr>
-              <w:spacing w:line="276" w:lineRule="auto"/>
-              <w:jc w:val="center"/>
-              <w:rPr>
-                <w:rFonts w:ascii="Arial" w:hAnsi="Arial" w:cs="Arial"/>
-                <w:sz w:val="18"/>
-                <w:szCs w:val="18"/>
-              </w:rPr>
-            </w:pPr>
-            <w:r>
-              <w:rPr>
-                <w:rFonts w:ascii="Arial" w:hAnsi="Arial" w:cs="Arial"/>
-                <w:sz w:val="18"/>
-                <w:szCs w:val="18"/>
-              </w:rPr>
-              <w:t>&lt;&lt;</w:t>
-            </w:r>
-            <w:proofErr w:type="spellStart"/>
-            <w:r>
-              <w:rPr>
-                <w:rFonts w:ascii="Arial" w:hAnsi="Arial" w:cs="Arial"/>
-                <w:sz w:val="18"/>
-                <w:szCs w:val="18"/>
-              </w:rPr>
-              <w:t>Cliente_DirCP</w:t>
-            </w:r>
-            <w:proofErr w:type="spellEnd"/>
-            <w:r>
-              <w:rPr>
-                <w:rFonts w:ascii="Arial" w:hAnsi="Arial" w:cs="Arial"/>
-                <w:sz w:val="18"/>
-                <w:szCs w:val="18"/>
-              </w:rPr>
-              <w:t>&gt;&gt;</w:t>
-            </w:r>
-          </w:p>
-        </w:tc>
-        <w:tc>
-          <w:tcPr>
-            <w:tcW w:w="3685" w:type="dxa"/>
-          </w:tcPr>
-          <w:p>
-            <w:pPr>
-              <w:spacing w:line="276" w:lineRule="auto"/>
-              <w:jc w:val="center"/>
-              <w:rPr>
-                <w:rFonts w:ascii="Arial" w:hAnsi="Arial" w:cs="Arial"/>
-                <w:sz w:val="18"/>
-                <w:szCs w:val="18"/>
-              </w:rPr>
-            </w:pPr>
-            <w:r>
-              <w:rPr>
-                <w:rFonts w:ascii="Arial" w:hAnsi="Arial" w:cs="Arial"/>
-                <w:sz w:val="18"/>
-                <w:szCs w:val="18"/>
-              </w:rPr>
-              <w:t>&lt;&lt;</w:t>
-            </w:r>
-            <w:proofErr w:type="spellStart"/>
-            <w:r>
-              <w:rPr>
-                <w:rFonts w:ascii="Arial" w:hAnsi="Arial" w:cs="Arial"/>
-                <w:sz w:val="18"/>
-                <w:szCs w:val="18"/>
-              </w:rPr>
-              <w:t>Cliente_DirPais</w:t>
-            </w:r>
-            <w:proofErr w:type="spellEnd"/>
-            <w:r>
-              <w:rPr>
-                <w:rFonts w:ascii="Arial" w:hAnsi="Arial" w:cs="Arial"/>
-                <w:sz w:val="18"/>
-                <w:szCs w:val="18"/>
-              </w:rPr>
-              <w:t>&gt;&gt;</w:t>
+              <w:t>}}</w:t>
             </w:r>
           </w:p>
         </w:tc>
@@ -3045,10 +2845,23 @@
             <w:r>
               <w:rPr>
                 <w:rFonts w:ascii="Arial" w:hAnsi="Arial" w:cs="Arial"/>
-                <w:sz w:val="18"/>
-                <w:szCs w:val="18"/>
-              </w:rPr>
-              <w:t>&lt;&lt;Empleo_EmpresaNombre&gt;&gt;</w:t>
+                <w:sz w:val="16"/>
+                <w:szCs w:val="18"/>
+              </w:rPr>
+              <w:t>{{</w:t>
+            </w:r>
+            <w:proofErr w:type="spellStart"/>
+            <w:r>
+              <w:rPr>
+                <w:rFonts w:ascii="Arial" w:hAnsi="Arial" w:cs="Arial"/>
+                <w:sz w:val="18"/>
+                <w:szCs w:val="18"/>
+              </w:rPr>
+              <w:t>Empleo_EmpresaNombre</w:t>
+            </w:r>
+            <w:proofErr w:type="spellEnd"/>
+            <w:r>
+              <w:t>}}</w:t>
             </w:r>
           </w:p>
         </w:tc>
@@ -3068,10 +2881,10 @@
             <w:r>
               <w:rPr>
                 <w:rFonts w:ascii="Arial" w:hAnsi="Arial" w:cs="Arial"/>
-                <w:sz w:val="18"/>
-                <w:szCs w:val="18"/>
-              </w:rPr>
-              <w:t>&lt;&lt;</w:t>
+                <w:sz w:val="16"/>
+                <w:szCs w:val="18"/>
+              </w:rPr>
+              <w:t>{{</w:t>
             </w:r>
             <w:proofErr w:type="spellStart"/>
             <w:r>
@@ -3084,12 +2897,7 @@
             </w:r>
             <w:proofErr w:type="spellEnd"/>
             <w:r>
-              <w:rPr>
-                <w:rFonts w:ascii="Arial" w:hAnsi="Arial" w:cs="Arial"/>
-                <w:sz w:val="18"/>
-                <w:szCs w:val="18"/>
-              </w:rPr>
-              <w:t>&gt;&gt;</w:t>
+              <w:t>}}</w:t>
             </w:r>
           </w:p>
         </w:tc>
@@ -3163,10 +2971,10 @@
             <w:r>
               <w:rPr>
                 <w:rFonts w:ascii="Arial" w:hAnsi="Arial" w:cs="Arial"/>
-                <w:sz w:val="18"/>
-                <w:szCs w:val="18"/>
-              </w:rPr>
-              <w:t>&lt;&lt;</w:t>
+                <w:sz w:val="16"/>
+                <w:szCs w:val="18"/>
+              </w:rPr>
+              <w:t>{{</w:t>
             </w:r>
             <w:proofErr w:type="spellStart"/>
             <w:r>
@@ -3179,12 +2987,7 @@
             </w:r>
             <w:proofErr w:type="spellEnd"/>
             <w:r>
-              <w:rPr>
-                <w:rFonts w:ascii="Arial" w:hAnsi="Arial" w:cs="Arial"/>
-                <w:sz w:val="18"/>
-                <w:szCs w:val="18"/>
-              </w:rPr>
-              <w:t>&gt;&gt;</w:t>
+              <w:t>}}</w:t>
             </w:r>
           </w:p>
         </w:tc>
@@ -3204,10 +3007,10 @@
             <w:r>
               <w:rPr>
                 <w:rFonts w:ascii="Arial" w:hAnsi="Arial" w:cs="Arial"/>
-                <w:sz w:val="18"/>
-                <w:szCs w:val="18"/>
-              </w:rPr>
-              <w:t>&lt;&lt;</w:t>
+                <w:sz w:val="16"/>
+                <w:szCs w:val="18"/>
+              </w:rPr>
+              <w:t>{{</w:t>
             </w:r>
             <w:proofErr w:type="spellStart"/>
             <w:r>
@@ -3225,7 +3028,10 @@
                 <w:sz w:val="18"/>
                 <w:szCs w:val="18"/>
               </w:rPr>
-              <w:t>&gt;&gt;</w:t>
+              <w:t>&gt;</w:t>
+            </w:r>
+            <w:r>
+              <w:t>}}</w:t>
             </w:r>
           </w:p>
         </w:tc>
@@ -3387,34 +3193,36 @@
               </w:rPr>
               <w:t>cs</w:t>
             </w:r>
+            <w:r>
+              <w:rPr>
+                <w:rFonts w:ascii="Arial" w:hAnsi="Arial" w:cs="Arial"/>
+                <w:sz w:val="18"/>
+                <w:szCs w:val="18"/>
+              </w:rPr>
+              <w:t>_</w:t>
+            </w:r>
+            <w:r>
+              <w:rPr>
+                <w:rFonts w:ascii="Arial" w:hAnsi="Arial" w:cs="Arial"/>
+                <w:sz w:val="18"/>
+                <w:szCs w:val="18"/>
+              </w:rPr>
+              <w:t>DesempeñadoFuncionPublic</w:t>
+            </w:r>
             <w:proofErr w:type="spellEnd"/>
-            <w:proofErr w:type="gramStart"/>
-            <w:r>
-              <w:rPr>
-                <w:rFonts w:ascii="Arial" w:hAnsi="Arial" w:cs="Arial"/>
-                <w:sz w:val="18"/>
-                <w:szCs w:val="18"/>
-              </w:rPr>
-              <w:t>_{</w:t>
-            </w:r>
-            <w:proofErr w:type="spellStart"/>
-            <w:proofErr w:type="gramEnd"/>
-            <w:r>
-              <w:rPr>
-                <w:rFonts w:ascii="Arial" w:hAnsi="Arial" w:cs="Arial"/>
-                <w:sz w:val="18"/>
-                <w:szCs w:val="18"/>
-              </w:rPr>
-              <w:t>DesempeñadoFuncionPublica</w:t>
-            </w:r>
-            <w:proofErr w:type="spellEnd"/>
-            <w:r>
-              <w:rPr>
-                <w:rFonts w:ascii="Arial" w:hAnsi="Arial" w:cs="Arial"/>
-                <w:sz w:val="18"/>
-                <w:szCs w:val="18"/>
-              </w:rPr>
-              <w:t xml:space="preserve"> =’SI’}&gt;&gt;</w:t>
+            <w:r>
+              <w:t>}}</w:t>
+            </w:r>
+            <w:r>
+              <w:rPr>
+                <w:rFonts w:ascii="Arial" w:hAnsi="Arial" w:cs="Arial"/>
+                <w:sz w:val="18"/>
+                <w:szCs w:val="18"/>
+              </w:rPr>
+              <w:t>a =’SI’}</w:t>
+            </w:r>
+            <w:r>
+              <w:t>}}</w:t>
             </w:r>
           </w:p>
           <w:p>
@@ -3508,25 +3316,10 @@
                 <w:sz w:val="18"/>
                 <w:szCs w:val="18"/>
               </w:rPr>
-              <w:t>&lt;&lt;</w:t>
-            </w:r>
-            <w:proofErr w:type="spellStart"/>
-            <w:r>
-              <w:rPr>
-                <w:rFonts w:ascii="Arial" w:hAnsi="Arial" w:cs="Arial"/>
-                <w:sz w:val="18"/>
-                <w:szCs w:val="18"/>
-              </w:rPr>
-              <w:t>else</w:t>
-            </w:r>
-            <w:proofErr w:type="spellEnd"/>
-            <w:r>
-              <w:rPr>
-                <w:rFonts w:ascii="Arial" w:hAnsi="Arial" w:cs="Arial"/>
-                <w:sz w:val="18"/>
-                <w:szCs w:val="18"/>
-              </w:rPr>
-              <w:t>&gt;&gt;</w:t>
+              <w:t>&lt;&lt;else</w:t>
+            </w:r>
+            <w:r>
+              <w:t>}}</w:t>
             </w:r>
             <w:r>
               <w:rPr>
@@ -3628,7 +3421,10 @@
                 <w:sz w:val="18"/>
                 <w:szCs w:val="18"/>
               </w:rPr>
-              <w:t>&lt;&lt;es_&gt;&gt;</w:t>
+              <w:t>&lt;&lt;es_</w:t>
+            </w:r>
+            <w:r>
+              <w:t>}}</w:t>
             </w:r>
           </w:p>
         </w:tc>
@@ -4016,25 +3812,7 @@
           <w:sz w:val="18"/>
           <w:szCs w:val="18"/>
         </w:rPr>
-        <w:t xml:space="preserve">datos están protegidos (incluyendo sus datos financieros/patrimoniales) con los más altos estándares de seguridad para garantizar la confidencialidad de </w:t>
-      </w:r>
-      <w:proofErr w:type="gramStart"/>
-      <w:r>
-        <w:rPr>
-          <w:rFonts w:ascii="Arial" w:eastAsia="Arial" w:hAnsi="Arial" w:cs="Arial"/>
-          <w:sz w:val="18"/>
-          <w:szCs w:val="18"/>
-        </w:rPr>
-        <w:t>los mismos</w:t>
-      </w:r>
-      <w:proofErr w:type="gramEnd"/>
-      <w:r>
-        <w:rPr>
-          <w:rFonts w:ascii="Arial" w:eastAsia="Arial" w:hAnsi="Arial" w:cs="Arial"/>
-          <w:sz w:val="18"/>
-          <w:szCs w:val="18"/>
-        </w:rPr>
-        <w:t>.</w:t>
+        <w:t>datos están protegidos (incluyendo sus datos financieros/patrimoniales) con los más altos estándares de seguridad para garantizar la confidencialidad de los mismos.</w:t>
       </w:r>
     </w:p>
     <w:p>
@@ -4775,13 +4553,7 @@
       </w:r>
       <w:proofErr w:type="spellEnd"/>
       <w:r>
-        <w:rPr>
-          <w:rFonts w:ascii="Arial" w:hAnsi="Arial" w:cs="Arial"/>
-          <w:b/>
-          <w:sz w:val="16"/>
-          <w:szCs w:val="16"/>
-        </w:rPr>
-        <w:t>&gt;&gt;</w:t>
+        <w:t>}}</w:t>
       </w:r>
     </w:p>
     <w:sectPr>
@@ -4834,7 +4606,6 @@
         <w:szCs w:val="18"/>
       </w:rPr>
     </w:pPr>
-    <w:proofErr w:type="gramStart"/>
     <w:r>
       <w:rPr>
         <w:rFonts w:ascii="Arial" w:hAnsi="Arial" w:cs="Arial"/>
@@ -4851,17 +4622,7 @@
         <w:sz w:val="18"/>
         <w:szCs w:val="18"/>
       </w:rPr>
-      <w:t>.-</w:t>
-    </w:r>
-    <w:proofErr w:type="gramEnd"/>
-    <w:r>
-      <w:rPr>
-        <w:rFonts w:ascii="Arial" w:hAnsi="Arial" w:cs="Arial"/>
-        <w:b/>
-        <w:sz w:val="18"/>
-        <w:szCs w:val="18"/>
-      </w:rPr>
-      <w:t xml:space="preserve"> </w:t>
+      <w:t xml:space="preserve">.- </w:t>
     </w:r>
     <w:r>
       <w:rPr>

</xml_diff>